<commit_message>
Test evidence files - for test on 811
</commit_message>
<xml_diff>
--- a/test/JPN_IWE14057_TestSpecification_v05.docx
+++ b/test/JPN_IWE14057_TestSpecification_v05.docx
@@ -125,7 +125,31 @@
           <w:sz w:val="22"/>
           <w:lang w:val="en-US"/>
         </w:rPr>
-        <w:t>7-July 15</w:t>
+        <w:t>12</w:t>
+      </w:r>
+      <w:r>
+        <w:rPr>
+          <w:rFonts w:ascii="Calibri" w:hAnsi="Calibri"/>
+          <w:sz w:val="22"/>
+          <w:lang w:val="en-US"/>
+        </w:rPr>
+        <w:t>-</w:t>
+      </w:r>
+      <w:r>
+        <w:rPr>
+          <w:rFonts w:ascii="Calibri" w:hAnsi="Calibri"/>
+          <w:sz w:val="22"/>
+          <w:lang w:val="en-US"/>
+        </w:rPr>
+        <w:t>Aug</w:t>
+      </w:r>
+      <w:r>
+        <w:rPr>
+          <w:rFonts w:ascii="Calibri" w:hAnsi="Calibri"/>
+          <w:sz w:val="22"/>
+          <w:lang w:val="en-US"/>
+        </w:rPr>
+        <w:t xml:space="preserve"> 15</w:t>
       </w:r>
     </w:p>
     <w:p>
@@ -5790,7 +5814,36 @@
           <w:szCs w:val="22"/>
           <w:lang w:val="en-US"/>
         </w:rPr>
-        <w:t>&lt;WorkbenchInstallationDirectory&gt;\VxWorks-6.1\target\src\ppp\management\snmpAgent\Makefile</w:t>
+        <w:t>&lt;WorkbenchInstallationDirectory&gt;\</w:t>
+      </w:r>
+      <w:bookmarkStart w:id="4" w:name="_GoBack"/>
+      <w:r>
+        <w:rPr>
+          <w:rFonts w:asciiTheme="minorHAnsi" w:hAnsiTheme="minorHAnsi" w:cstheme="minorHAnsi"/>
+          <w:sz w:val="22"/>
+          <w:szCs w:val="22"/>
+          <w:lang w:val="en-US"/>
+        </w:rPr>
+        <w:t>VxWorks-6.</w:t>
+      </w:r>
+      <w:r>
+        <w:rPr>
+          <w:rFonts w:asciiTheme="minorHAnsi" w:hAnsiTheme="minorHAnsi" w:cstheme="minorHAnsi"/>
+          <w:sz w:val="22"/>
+          <w:szCs w:val="22"/>
+          <w:lang w:val="en-US"/>
+        </w:rPr>
+        <w:t>2</w:t>
+      </w:r>
+      <w:bookmarkEnd w:id="4"/>
+      <w:r>
+        <w:rPr>
+          <w:rFonts w:asciiTheme="minorHAnsi" w:hAnsiTheme="minorHAnsi" w:cstheme="minorHAnsi"/>
+          <w:sz w:val="22"/>
+          <w:szCs w:val="22"/>
+          <w:lang w:val="en-US"/>
+        </w:rPr>
+        <w:t>\target\src\ppp\management\snmpAgent\Makefile</w:t>
       </w:r>
     </w:p>
     <w:p>
@@ -6103,8 +6156,9 @@
           <w:szCs w:val="22"/>
           <w:lang w:val="en-US"/>
         </w:rPr>
-        <w:t xml:space="preserve">overwrite) files under </w:t>
-      </w:r>
+        <w:t>overwrite) files under &lt;</w:t>
+      </w:r>
+      <w:proofErr w:type="spellStart"/>
       <w:r>
         <w:rPr>
           <w:rFonts w:asciiTheme="minorHAnsi" w:hAnsiTheme="minorHAnsi" w:cstheme="minorHAnsi"/>
@@ -6112,9 +6166,9 @@
           <w:szCs w:val="22"/>
           <w:lang w:val="en-US"/>
         </w:rPr>
-        <w:t>&lt;</w:t>
-      </w:r>
-      <w:proofErr w:type="spellStart"/>
+        <w:t>WorkbenchInstallationDirectory</w:t>
+      </w:r>
+      <w:proofErr w:type="spellEnd"/>
       <w:r>
         <w:rPr>
           <w:rFonts w:asciiTheme="minorHAnsi" w:hAnsiTheme="minorHAnsi" w:cstheme="minorHAnsi"/>
@@ -6122,26 +6176,7 @@
           <w:szCs w:val="22"/>
           <w:lang w:val="en-US"/>
         </w:rPr>
-        <w:t>WorkbenchInstallationDirectory</w:t>
-      </w:r>
-      <w:proofErr w:type="spellEnd"/>
-      <w:r>
-        <w:rPr>
-          <w:rFonts w:asciiTheme="minorHAnsi" w:hAnsiTheme="minorHAnsi" w:cstheme="minorHAnsi"/>
-          <w:sz w:val="22"/>
-          <w:szCs w:val="22"/>
-          <w:lang w:val="en-US"/>
-        </w:rPr>
-        <w:t>&gt;\VxWorks-6.2</w:t>
-      </w:r>
-      <w:r>
-        <w:rPr>
-          <w:rFonts w:asciiTheme="minorHAnsi" w:hAnsiTheme="minorHAnsi" w:cstheme="minorHAnsi"/>
-          <w:sz w:val="22"/>
-          <w:szCs w:val="22"/>
-          <w:lang w:val="en-US"/>
-        </w:rPr>
-        <w:t>\target\ by files checked out in step 2.</w:t>
+        <w:t>&gt;\VxWorks-6.2\target\ by files checked out in step 2.</w:t>
       </w:r>
     </w:p>
     <w:p>
@@ -6188,18 +6223,7 @@
           <w:szCs w:val="22"/>
           <w:lang w:val="en-US"/>
         </w:rPr>
-        <w:t xml:space="preserve"> for specific CPU</w:t>
-      </w:r>
-      <w:bookmarkStart w:id="4" w:name="_GoBack"/>
-      <w:bookmarkEnd w:id="4"/>
-      <w:r>
-        <w:rPr>
-          <w:rFonts w:asciiTheme="minorHAnsi" w:hAnsiTheme="minorHAnsi" w:cstheme="minorHAnsi"/>
-          <w:sz w:val="22"/>
-          <w:szCs w:val="22"/>
-          <w:lang w:val="en-US"/>
-        </w:rPr>
-        <w:t>( fo</w:t>
+        <w:t xml:space="preserve"> for specific CPU( fo</w:t>
       </w:r>
       <w:r>
         <w:rPr>
@@ -45404,7 +45428,7 @@
 </file>
 
 <file path=customXml/itemProps1.xml><?xml version="1.0" encoding="utf-8"?>
-<ds:datastoreItem xmlns:ds="http://schemas.openxmlformats.org/officeDocument/2006/customXml" ds:itemID="{1BBD9C2A-DB23-484C-A575-D72443130DC3}">
+<ds:datastoreItem xmlns:ds="http://schemas.openxmlformats.org/officeDocument/2006/customXml" ds:itemID="{540EE2FE-D036-43E3-A9C7-53EF4C3A1651}">
   <ds:schemaRefs>
     <ds:schemaRef ds:uri="http://schemas.openxmlformats.org/officeDocument/2006/bibliography"/>
   </ds:schemaRefs>

</xml_diff>